<commit_message>
trying to figure out scoring on reiteration
</commit_message>
<xml_diff>
--- a/Java-Week6_Final-Project.docx
+++ b/Java-Week6_Final-Project.docx
@@ -91,7 +91,15 @@
               <w:cnfStyle w:val="100000000000" w:firstRow="1" w:lastRow="0" w:firstColumn="0" w:lastColumn="0" w:oddVBand="0" w:evenVBand="0" w:oddHBand="0" w:evenHBand="0" w:firstRowFirstColumn="0" w:firstRowLastColumn="0" w:lastRowFirstColumn="0" w:lastRowLastColumn="0"/>
             </w:pPr>
             <w:r>
-              <w:t>% of Grade</w:t>
+              <w:t xml:space="preserve">% </w:t>
+            </w:r>
+            <w:proofErr w:type="gramStart"/>
+            <w:r>
+              <w:t>of</w:t>
+            </w:r>
+            <w:proofErr w:type="gramEnd"/>
+            <w:r>
+              <w:t xml:space="preserve"> Grade</w:t>
             </w:r>
           </w:p>
         </w:tc>
@@ -306,7 +314,21 @@
         <w:rPr>
           <w:szCs w:val="24"/>
         </w:rPr>
-        <w:t xml:space="preserve"> and paste them in this document where instructed below.</w:t>
+        <w:t xml:space="preserve"> and paste them in this document </w:t>
+      </w:r>
+      <w:proofErr w:type="gramStart"/>
+      <w:r>
+        <w:rPr>
+          <w:szCs w:val="24"/>
+        </w:rPr>
+        <w:t>where</w:t>
+      </w:r>
+      <w:proofErr w:type="gramEnd"/>
+      <w:r>
+        <w:rPr>
+          <w:szCs w:val="24"/>
+        </w:rPr>
+        <w:t xml:space="preserve"> instructed below.</w:t>
       </w:r>
       <w:r>
         <w:rPr>
@@ -324,7 +346,21 @@
         <w:rPr>
           <w:szCs w:val="24"/>
         </w:rPr>
-        <w:t>Add the URL for this week’s repository to this document where instructed and s</w:t>
+        <w:t xml:space="preserve">Add the URL for this week’s repository to this document </w:t>
+      </w:r>
+      <w:proofErr w:type="gramStart"/>
+      <w:r>
+        <w:rPr>
+          <w:szCs w:val="24"/>
+        </w:rPr>
+        <w:t>where</w:t>
+      </w:r>
+      <w:proofErr w:type="gramEnd"/>
+      <w:r>
+        <w:rPr>
+          <w:szCs w:val="24"/>
+        </w:rPr>
+        <w:t xml:space="preserve"> instructed and s</w:t>
       </w:r>
       <w:r>
         <w:rPr>
@@ -491,7 +527,21 @@
         <w:rPr>
           <w:szCs w:val="24"/>
         </w:rPr>
-        <w:t xml:space="preserve"> (e.g. Ace of Diamonds, or Two of Hearts)</w:t>
+        <w:t xml:space="preserve"> (</w:t>
+      </w:r>
+      <w:proofErr w:type="gramStart"/>
+      <w:r>
+        <w:rPr>
+          <w:szCs w:val="24"/>
+        </w:rPr>
+        <w:t>e.g.</w:t>
+      </w:r>
+      <w:proofErr w:type="gramEnd"/>
+      <w:r>
+        <w:rPr>
+          <w:szCs w:val="24"/>
+        </w:rPr>
+        <w:t xml:space="preserve"> Ace of Diamonds, or Two of Hearts)</w:t>
       </w:r>
     </w:p>
     <w:p>
@@ -1261,7 +1311,7 @@
     <w:p>
       <w:pPr>
         <w:rPr>
-          <w:b/>
+          <w:bCs/>
           <w:szCs w:val="24"/>
         </w:rPr>
       </w:pPr>
@@ -1269,10 +1319,10 @@
         <w:r>
           <w:rPr>
             <w:rStyle w:val="Hyperlink"/>
-            <w:b/>
+            <w:bCs/>
             <w:szCs w:val="24"/>
           </w:rPr>
-          <w:t>https://github.com/aslbuhtig61108/Week6-Final-Project</w:t>
+          <w:t>https://github.com/aslbuhtig61108/Java-Final-Project---WAR</w:t>
         </w:r>
       </w:hyperlink>
     </w:p>

</xml_diff>

<commit_message>
final submission with updated .docx file
</commit_message>
<xml_diff>
--- a/Java-Week6_Final-Project.docx
+++ b/Java-Week6_Final-Project.docx
@@ -1238,14 +1238,6 @@
           <w:szCs w:val="24"/>
         </w:rPr>
       </w:pPr>
-    </w:p>
-    <w:p>
-      <w:pPr>
-        <w:rPr>
-          <w:b/>
-          <w:szCs w:val="24"/>
-        </w:rPr>
-      </w:pPr>
       <w:r>
         <w:rPr>
           <w:b/>
@@ -1261,19 +1253,583 @@
           <w:szCs w:val="24"/>
         </w:rPr>
       </w:pPr>
-    </w:p>
-    <w:p>
-      <w:pPr>
-        <w:rPr>
-          <w:b/>
-          <w:szCs w:val="24"/>
-        </w:rPr>
-      </w:pPr>
-      <w:r>
-        <w:rPr>
-          <w:b/>
-          <w:szCs w:val="24"/>
-        </w:rPr>
+      <w:r>
+        <w:rPr>
+          <w:b/>
+          <w:szCs w:val="24"/>
+        </w:rPr>
+        <w:t>Card.java</w:t>
+      </w:r>
+    </w:p>
+    <w:p>
+      <w:pPr>
+        <w:jc w:val="center"/>
+        <w:rPr>
+          <w:b/>
+          <w:szCs w:val="24"/>
+        </w:rPr>
+      </w:pPr>
+      <w:r>
+        <w:rPr>
+          <w:b/>
+          <w:szCs w:val="24"/>
+        </w:rPr>
+        <w:drawing>
+          <wp:inline distT="0" distB="0" distL="0" distR="0" wp14:anchorId="38C8770B" wp14:editId="7A5760A5">
+            <wp:extent cx="4211392" cy="1967566"/>
+            <wp:effectExtent l="0" t="0" r="0" b="0"/>
+            <wp:docPr id="1" name="Picture 1" descr="Graphical user interface, text, application, email&#10;&#10;Description automatically generated"/>
+            <wp:cNvGraphicFramePr>
+              <a:graphicFrameLocks xmlns:a="http://schemas.openxmlformats.org/drawingml/2006/main" noChangeAspect="1"/>
+            </wp:cNvGraphicFramePr>
+            <a:graphic xmlns:a="http://schemas.openxmlformats.org/drawingml/2006/main">
+              <a:graphicData uri="http://schemas.openxmlformats.org/drawingml/2006/picture">
+                <pic:pic xmlns:pic="http://schemas.openxmlformats.org/drawingml/2006/picture">
+                  <pic:nvPicPr>
+                    <pic:cNvPr id="1" name="Picture 1" descr="Graphical user interface, text, application, email&#10;&#10;Description automatically generated"/>
+                    <pic:cNvPicPr/>
+                  </pic:nvPicPr>
+                  <pic:blipFill>
+                    <a:blip r:embed="rId7"/>
+                    <a:stretch>
+                      <a:fillRect/>
+                    </a:stretch>
+                  </pic:blipFill>
+                  <pic:spPr>
+                    <a:xfrm>
+                      <a:off x="0" y="0"/>
+                      <a:ext cx="4223864" cy="1973393"/>
+                    </a:xfrm>
+                    <a:prstGeom prst="rect">
+                      <a:avLst/>
+                    </a:prstGeom>
+                  </pic:spPr>
+                </pic:pic>
+              </a:graphicData>
+            </a:graphic>
+          </wp:inline>
+        </w:drawing>
+      </w:r>
+    </w:p>
+    <w:p>
+      <w:pPr>
+        <w:jc w:val="center"/>
+        <w:rPr>
+          <w:b/>
+          <w:szCs w:val="24"/>
+        </w:rPr>
+      </w:pPr>
+      <w:r>
+        <w:rPr>
+          <w:b/>
+          <w:szCs w:val="24"/>
+        </w:rPr>
+        <w:lastRenderedPageBreak/>
+        <w:drawing>
+          <wp:inline distT="0" distB="0" distL="0" distR="0" wp14:anchorId="510C4E3C" wp14:editId="63C799EA">
+            <wp:extent cx="3997235" cy="2660980"/>
+            <wp:effectExtent l="0" t="0" r="3810" b="6350"/>
+            <wp:docPr id="2" name="Picture 2" descr="Graphical user interface, text, application, email&#10;&#10;Description automatically generated"/>
+            <wp:cNvGraphicFramePr>
+              <a:graphicFrameLocks xmlns:a="http://schemas.openxmlformats.org/drawingml/2006/main" noChangeAspect="1"/>
+            </wp:cNvGraphicFramePr>
+            <a:graphic xmlns:a="http://schemas.openxmlformats.org/drawingml/2006/main">
+              <a:graphicData uri="http://schemas.openxmlformats.org/drawingml/2006/picture">
+                <pic:pic xmlns:pic="http://schemas.openxmlformats.org/drawingml/2006/picture">
+                  <pic:nvPicPr>
+                    <pic:cNvPr id="2" name="Picture 2" descr="Graphical user interface, text, application, email&#10;&#10;Description automatically generated"/>
+                    <pic:cNvPicPr/>
+                  </pic:nvPicPr>
+                  <pic:blipFill>
+                    <a:blip r:embed="rId8"/>
+                    <a:stretch>
+                      <a:fillRect/>
+                    </a:stretch>
+                  </pic:blipFill>
+                  <pic:spPr>
+                    <a:xfrm>
+                      <a:off x="0" y="0"/>
+                      <a:ext cx="4005507" cy="2666487"/>
+                    </a:xfrm>
+                    <a:prstGeom prst="rect">
+                      <a:avLst/>
+                    </a:prstGeom>
+                  </pic:spPr>
+                </pic:pic>
+              </a:graphicData>
+            </a:graphic>
+          </wp:inline>
+        </w:drawing>
+      </w:r>
+    </w:p>
+    <w:p>
+      <w:pPr>
+        <w:rPr>
+          <w:b/>
+          <w:szCs w:val="24"/>
+        </w:rPr>
+      </w:pPr>
+      <w:r>
+        <w:rPr>
+          <w:b/>
+          <w:szCs w:val="24"/>
+        </w:rPr>
+        <w:t>Deck.java</w:t>
+      </w:r>
+    </w:p>
+    <w:p>
+      <w:pPr>
+        <w:jc w:val="center"/>
+        <w:rPr>
+          <w:b/>
+          <w:szCs w:val="24"/>
+        </w:rPr>
+      </w:pPr>
+      <w:r>
+        <w:rPr>
+          <w:b/>
+          <w:szCs w:val="24"/>
+        </w:rPr>
+        <w:drawing>
+          <wp:inline distT="0" distB="0" distL="0" distR="0" wp14:anchorId="7EA7B21A" wp14:editId="7632F72D">
+            <wp:extent cx="4018817" cy="2834640"/>
+            <wp:effectExtent l="0" t="0" r="1270" b="3810"/>
+            <wp:docPr id="3" name="Picture 3" descr="Graphical user interface, text, application, email&#10;&#10;Description automatically generated"/>
+            <wp:cNvGraphicFramePr>
+              <a:graphicFrameLocks xmlns:a="http://schemas.openxmlformats.org/drawingml/2006/main" noChangeAspect="1"/>
+            </wp:cNvGraphicFramePr>
+            <a:graphic xmlns:a="http://schemas.openxmlformats.org/drawingml/2006/main">
+              <a:graphicData uri="http://schemas.openxmlformats.org/drawingml/2006/picture">
+                <pic:pic xmlns:pic="http://schemas.openxmlformats.org/drawingml/2006/picture">
+                  <pic:nvPicPr>
+                    <pic:cNvPr id="3" name="Picture 3" descr="Graphical user interface, text, application, email&#10;&#10;Description automatically generated"/>
+                    <pic:cNvPicPr/>
+                  </pic:nvPicPr>
+                  <pic:blipFill>
+                    <a:blip r:embed="rId9"/>
+                    <a:stretch>
+                      <a:fillRect/>
+                    </a:stretch>
+                  </pic:blipFill>
+                  <pic:spPr>
+                    <a:xfrm>
+                      <a:off x="0" y="0"/>
+                      <a:ext cx="4036846" cy="2847357"/>
+                    </a:xfrm>
+                    <a:prstGeom prst="rect">
+                      <a:avLst/>
+                    </a:prstGeom>
+                  </pic:spPr>
+                </pic:pic>
+              </a:graphicData>
+            </a:graphic>
+          </wp:inline>
+        </w:drawing>
+      </w:r>
+    </w:p>
+    <w:p>
+      <w:pPr>
+        <w:jc w:val="center"/>
+        <w:rPr>
+          <w:b/>
+          <w:szCs w:val="24"/>
+        </w:rPr>
+      </w:pPr>
+      <w:r>
+        <w:rPr>
+          <w:b/>
+          <w:szCs w:val="24"/>
+        </w:rPr>
+        <w:lastRenderedPageBreak/>
+        <w:drawing>
+          <wp:inline distT="0" distB="0" distL="0" distR="0" wp14:anchorId="0E61C8C6" wp14:editId="6F2399D0">
+            <wp:extent cx="4036423" cy="2265313"/>
+            <wp:effectExtent l="0" t="0" r="2540" b="1905"/>
+            <wp:docPr id="4" name="Picture 4" descr="Graphical user interface, text, application, email&#10;&#10;Description automatically generated"/>
+            <wp:cNvGraphicFramePr>
+              <a:graphicFrameLocks xmlns:a="http://schemas.openxmlformats.org/drawingml/2006/main" noChangeAspect="1"/>
+            </wp:cNvGraphicFramePr>
+            <a:graphic xmlns:a="http://schemas.openxmlformats.org/drawingml/2006/main">
+              <a:graphicData uri="http://schemas.openxmlformats.org/drawingml/2006/picture">
+                <pic:pic xmlns:pic="http://schemas.openxmlformats.org/drawingml/2006/picture">
+                  <pic:nvPicPr>
+                    <pic:cNvPr id="4" name="Picture 4" descr="Graphical user interface, text, application, email&#10;&#10;Description automatically generated"/>
+                    <pic:cNvPicPr/>
+                  </pic:nvPicPr>
+                  <pic:blipFill>
+                    <a:blip r:embed="rId10"/>
+                    <a:stretch>
+                      <a:fillRect/>
+                    </a:stretch>
+                  </pic:blipFill>
+                  <pic:spPr>
+                    <a:xfrm>
+                      <a:off x="0" y="0"/>
+                      <a:ext cx="4050681" cy="2273315"/>
+                    </a:xfrm>
+                    <a:prstGeom prst="rect">
+                      <a:avLst/>
+                    </a:prstGeom>
+                  </pic:spPr>
+                </pic:pic>
+              </a:graphicData>
+            </a:graphic>
+          </wp:inline>
+        </w:drawing>
+      </w:r>
+    </w:p>
+    <w:p>
+      <w:pPr>
+        <w:rPr>
+          <w:b/>
+          <w:szCs w:val="24"/>
+        </w:rPr>
+      </w:pPr>
+      <w:r>
+        <w:rPr>
+          <w:b/>
+          <w:szCs w:val="24"/>
+        </w:rPr>
+        <w:t>Player.java</w:t>
+      </w:r>
+    </w:p>
+    <w:p>
+      <w:pPr>
+        <w:jc w:val="center"/>
+        <w:rPr>
+          <w:b/>
+          <w:szCs w:val="24"/>
+        </w:rPr>
+      </w:pPr>
+      <w:r>
+        <w:rPr>
+          <w:b/>
+          <w:szCs w:val="24"/>
+        </w:rPr>
+        <w:drawing>
+          <wp:inline distT="0" distB="0" distL="0" distR="0" wp14:anchorId="7B7D7508" wp14:editId="2F002039">
+            <wp:extent cx="4036042" cy="2664823"/>
+            <wp:effectExtent l="0" t="0" r="3175" b="2540"/>
+            <wp:docPr id="5" name="Picture 5" descr="Graphical user interface, text, application, email&#10;&#10;Description automatically generated"/>
+            <wp:cNvGraphicFramePr>
+              <a:graphicFrameLocks xmlns:a="http://schemas.openxmlformats.org/drawingml/2006/main" noChangeAspect="1"/>
+            </wp:cNvGraphicFramePr>
+            <a:graphic xmlns:a="http://schemas.openxmlformats.org/drawingml/2006/main">
+              <a:graphicData uri="http://schemas.openxmlformats.org/drawingml/2006/picture">
+                <pic:pic xmlns:pic="http://schemas.openxmlformats.org/drawingml/2006/picture">
+                  <pic:nvPicPr>
+                    <pic:cNvPr id="5" name="Picture 5" descr="Graphical user interface, text, application, email&#10;&#10;Description automatically generated"/>
+                    <pic:cNvPicPr/>
+                  </pic:nvPicPr>
+                  <pic:blipFill>
+                    <a:blip r:embed="rId11"/>
+                    <a:stretch>
+                      <a:fillRect/>
+                    </a:stretch>
+                  </pic:blipFill>
+                  <pic:spPr>
+                    <a:xfrm>
+                      <a:off x="0" y="0"/>
+                      <a:ext cx="4047422" cy="2672337"/>
+                    </a:xfrm>
+                    <a:prstGeom prst="rect">
+                      <a:avLst/>
+                    </a:prstGeom>
+                  </pic:spPr>
+                </pic:pic>
+              </a:graphicData>
+            </a:graphic>
+          </wp:inline>
+        </w:drawing>
+      </w:r>
+    </w:p>
+    <w:p>
+      <w:pPr>
+        <w:jc w:val="center"/>
+        <w:rPr>
+          <w:b/>
+          <w:szCs w:val="24"/>
+        </w:rPr>
+      </w:pPr>
+      <w:r>
+        <w:rPr>
+          <w:b/>
+          <w:szCs w:val="24"/>
+        </w:rPr>
+        <w:drawing>
+          <wp:inline distT="0" distB="0" distL="0" distR="0" wp14:anchorId="143C3CD3" wp14:editId="11228DC7">
+            <wp:extent cx="4036423" cy="2620657"/>
+            <wp:effectExtent l="0" t="0" r="2540" b="8255"/>
+            <wp:docPr id="6" name="Picture 6" descr="Graphical user interface, text, application, email&#10;&#10;Description automatically generated"/>
+            <wp:cNvGraphicFramePr>
+              <a:graphicFrameLocks xmlns:a="http://schemas.openxmlformats.org/drawingml/2006/main" noChangeAspect="1"/>
+            </wp:cNvGraphicFramePr>
+            <a:graphic xmlns:a="http://schemas.openxmlformats.org/drawingml/2006/main">
+              <a:graphicData uri="http://schemas.openxmlformats.org/drawingml/2006/picture">
+                <pic:pic xmlns:pic="http://schemas.openxmlformats.org/drawingml/2006/picture">
+                  <pic:nvPicPr>
+                    <pic:cNvPr id="6" name="Picture 6" descr="Graphical user interface, text, application, email&#10;&#10;Description automatically generated"/>
+                    <pic:cNvPicPr/>
+                  </pic:nvPicPr>
+                  <pic:blipFill>
+                    <a:blip r:embed="rId12"/>
+                    <a:stretch>
+                      <a:fillRect/>
+                    </a:stretch>
+                  </pic:blipFill>
+                  <pic:spPr>
+                    <a:xfrm>
+                      <a:off x="0" y="0"/>
+                      <a:ext cx="4050866" cy="2630034"/>
+                    </a:xfrm>
+                    <a:prstGeom prst="rect">
+                      <a:avLst/>
+                    </a:prstGeom>
+                  </pic:spPr>
+                </pic:pic>
+              </a:graphicData>
+            </a:graphic>
+          </wp:inline>
+        </w:drawing>
+      </w:r>
+    </w:p>
+    <w:p>
+      <w:pPr>
+        <w:jc w:val="center"/>
+        <w:rPr>
+          <w:b/>
+          <w:szCs w:val="24"/>
+        </w:rPr>
+      </w:pPr>
+      <w:r>
+        <w:rPr>
+          <w:b/>
+          <w:szCs w:val="24"/>
+        </w:rPr>
+        <w:lastRenderedPageBreak/>
+        <w:drawing>
+          <wp:inline distT="0" distB="0" distL="0" distR="0" wp14:anchorId="7672C01D" wp14:editId="61E8E882">
+            <wp:extent cx="4010297" cy="1437023"/>
+            <wp:effectExtent l="0" t="0" r="9525" b="0"/>
+            <wp:docPr id="7" name="Picture 7" descr="A picture containing shape&#10;&#10;Description automatically generated"/>
+            <wp:cNvGraphicFramePr>
+              <a:graphicFrameLocks xmlns:a="http://schemas.openxmlformats.org/drawingml/2006/main" noChangeAspect="1"/>
+            </wp:cNvGraphicFramePr>
+            <a:graphic xmlns:a="http://schemas.openxmlformats.org/drawingml/2006/main">
+              <a:graphicData uri="http://schemas.openxmlformats.org/drawingml/2006/picture">
+                <pic:pic xmlns:pic="http://schemas.openxmlformats.org/drawingml/2006/picture">
+                  <pic:nvPicPr>
+                    <pic:cNvPr id="7" name="Picture 7" descr="A picture containing shape&#10;&#10;Description automatically generated"/>
+                    <pic:cNvPicPr/>
+                  </pic:nvPicPr>
+                  <pic:blipFill>
+                    <a:blip r:embed="rId13"/>
+                    <a:stretch>
+                      <a:fillRect/>
+                    </a:stretch>
+                  </pic:blipFill>
+                  <pic:spPr>
+                    <a:xfrm>
+                      <a:off x="0" y="0"/>
+                      <a:ext cx="4029474" cy="1443895"/>
+                    </a:xfrm>
+                    <a:prstGeom prst="rect">
+                      <a:avLst/>
+                    </a:prstGeom>
+                  </pic:spPr>
+                </pic:pic>
+              </a:graphicData>
+            </a:graphic>
+          </wp:inline>
+        </w:drawing>
+      </w:r>
+    </w:p>
+    <w:p>
+      <w:pPr>
+        <w:rPr>
+          <w:b/>
+          <w:szCs w:val="24"/>
+        </w:rPr>
+      </w:pPr>
+      <w:r>
+        <w:rPr>
+          <w:b/>
+          <w:szCs w:val="24"/>
+        </w:rPr>
+        <w:t>App.java</w:t>
+      </w:r>
+    </w:p>
+    <w:p>
+      <w:pPr>
+        <w:jc w:val="center"/>
+        <w:rPr>
+          <w:b/>
+          <w:szCs w:val="24"/>
+        </w:rPr>
+      </w:pPr>
+      <w:r>
+        <w:rPr>
+          <w:b/>
+          <w:szCs w:val="24"/>
+        </w:rPr>
+        <w:drawing>
+          <wp:inline distT="0" distB="0" distL="0" distR="0" wp14:anchorId="198C3E57" wp14:editId="508311F2">
+            <wp:extent cx="3979817" cy="2608565"/>
+            <wp:effectExtent l="0" t="0" r="1905" b="1905"/>
+            <wp:docPr id="8" name="Picture 8" descr="Graphical user interface, text, application&#10;&#10;Description automatically generated"/>
+            <wp:cNvGraphicFramePr>
+              <a:graphicFrameLocks xmlns:a="http://schemas.openxmlformats.org/drawingml/2006/main" noChangeAspect="1"/>
+            </wp:cNvGraphicFramePr>
+            <a:graphic xmlns:a="http://schemas.openxmlformats.org/drawingml/2006/main">
+              <a:graphicData uri="http://schemas.openxmlformats.org/drawingml/2006/picture">
+                <pic:pic xmlns:pic="http://schemas.openxmlformats.org/drawingml/2006/picture">
+                  <pic:nvPicPr>
+                    <pic:cNvPr id="8" name="Picture 8" descr="Graphical user interface, text, application&#10;&#10;Description automatically generated"/>
+                    <pic:cNvPicPr/>
+                  </pic:nvPicPr>
+                  <pic:blipFill>
+                    <a:blip r:embed="rId14"/>
+                    <a:stretch>
+                      <a:fillRect/>
+                    </a:stretch>
+                  </pic:blipFill>
+                  <pic:spPr>
+                    <a:xfrm>
+                      <a:off x="0" y="0"/>
+                      <a:ext cx="3998740" cy="2620968"/>
+                    </a:xfrm>
+                    <a:prstGeom prst="rect">
+                      <a:avLst/>
+                    </a:prstGeom>
+                  </pic:spPr>
+                </pic:pic>
+              </a:graphicData>
+            </a:graphic>
+          </wp:inline>
+        </w:drawing>
+      </w:r>
+    </w:p>
+    <w:p>
+      <w:pPr>
+        <w:jc w:val="center"/>
+        <w:rPr>
+          <w:b/>
+          <w:szCs w:val="24"/>
+        </w:rPr>
+      </w:pPr>
+      <w:r>
+        <w:rPr>
+          <w:b/>
+          <w:szCs w:val="24"/>
+        </w:rPr>
+        <w:drawing>
+          <wp:inline distT="0" distB="0" distL="0" distR="0" wp14:anchorId="053374DB" wp14:editId="55891A5A">
+            <wp:extent cx="3971109" cy="1648265"/>
+            <wp:effectExtent l="0" t="0" r="0" b="9525"/>
+            <wp:docPr id="9" name="Picture 9" descr="Text&#10;&#10;Description automatically generated"/>
+            <wp:cNvGraphicFramePr>
+              <a:graphicFrameLocks xmlns:a="http://schemas.openxmlformats.org/drawingml/2006/main" noChangeAspect="1"/>
+            </wp:cNvGraphicFramePr>
+            <a:graphic xmlns:a="http://schemas.openxmlformats.org/drawingml/2006/main">
+              <a:graphicData uri="http://schemas.openxmlformats.org/drawingml/2006/picture">
+                <pic:pic xmlns:pic="http://schemas.openxmlformats.org/drawingml/2006/picture">
+                  <pic:nvPicPr>
+                    <pic:cNvPr id="9" name="Picture 9" descr="Text&#10;&#10;Description automatically generated"/>
+                    <pic:cNvPicPr/>
+                  </pic:nvPicPr>
+                  <pic:blipFill>
+                    <a:blip r:embed="rId15"/>
+                    <a:stretch>
+                      <a:fillRect/>
+                    </a:stretch>
+                  </pic:blipFill>
+                  <pic:spPr>
+                    <a:xfrm>
+                      <a:off x="0" y="0"/>
+                      <a:ext cx="4002293" cy="1661208"/>
+                    </a:xfrm>
+                    <a:prstGeom prst="rect">
+                      <a:avLst/>
+                    </a:prstGeom>
+                  </pic:spPr>
+                </pic:pic>
+              </a:graphicData>
+            </a:graphic>
+          </wp:inline>
+        </w:drawing>
+      </w:r>
+    </w:p>
+    <w:p>
+      <w:pPr>
+        <w:jc w:val="center"/>
+        <w:rPr>
+          <w:b/>
+          <w:szCs w:val="24"/>
+        </w:rPr>
+      </w:pPr>
+      <w:r>
+        <w:rPr>
+          <w:b/>
+          <w:szCs w:val="24"/>
+        </w:rPr>
+        <w:drawing>
+          <wp:inline distT="0" distB="0" distL="0" distR="0" wp14:anchorId="022E5DCA" wp14:editId="3E17B7A7">
+            <wp:extent cx="3987403" cy="1436914"/>
+            <wp:effectExtent l="0" t="0" r="0" b="0"/>
+            <wp:docPr id="10" name="Picture 10" descr="Graphical user interface, text, application&#10;&#10;Description automatically generated"/>
+            <wp:cNvGraphicFramePr>
+              <a:graphicFrameLocks xmlns:a="http://schemas.openxmlformats.org/drawingml/2006/main" noChangeAspect="1"/>
+            </wp:cNvGraphicFramePr>
+            <a:graphic xmlns:a="http://schemas.openxmlformats.org/drawingml/2006/main">
+              <a:graphicData uri="http://schemas.openxmlformats.org/drawingml/2006/picture">
+                <pic:pic xmlns:pic="http://schemas.openxmlformats.org/drawingml/2006/picture">
+                  <pic:nvPicPr>
+                    <pic:cNvPr id="10" name="Picture 10" descr="Graphical user interface, text, application&#10;&#10;Description automatically generated"/>
+                    <pic:cNvPicPr/>
+                  </pic:nvPicPr>
+                  <pic:blipFill>
+                    <a:blip r:embed="rId16"/>
+                    <a:stretch>
+                      <a:fillRect/>
+                    </a:stretch>
+                  </pic:blipFill>
+                  <pic:spPr>
+                    <a:xfrm>
+                      <a:off x="0" y="0"/>
+                      <a:ext cx="4015416" cy="1447009"/>
+                    </a:xfrm>
+                    <a:prstGeom prst="rect">
+                      <a:avLst/>
+                    </a:prstGeom>
+                  </pic:spPr>
+                </pic:pic>
+              </a:graphicData>
+            </a:graphic>
+          </wp:inline>
+        </w:drawing>
+      </w:r>
+    </w:p>
+    <w:p>
+      <w:pPr>
+        <w:rPr>
+          <w:b/>
+          <w:szCs w:val="24"/>
+        </w:rPr>
+      </w:pPr>
+    </w:p>
+    <w:p>
+      <w:pPr>
+        <w:rPr>
+          <w:b/>
+          <w:szCs w:val="24"/>
+        </w:rPr>
+      </w:pPr>
+      <w:r>
+        <w:rPr>
+          <w:b/>
+          <w:szCs w:val="24"/>
+        </w:rPr>
+        <w:lastRenderedPageBreak/>
         <w:t>Screenshots of Running Application:</w:t>
       </w:r>
     </w:p>
@@ -1284,6 +1840,637 @@
           <w:szCs w:val="24"/>
         </w:rPr>
       </w:pPr>
+      <w:r>
+        <w:rPr>
+          <w:b/>
+          <w:szCs w:val="24"/>
+        </w:rPr>
+        <w:drawing>
+          <wp:inline distT="0" distB="0" distL="0" distR="0" wp14:anchorId="3CF23C1A" wp14:editId="79C73834">
+            <wp:extent cx="2748308" cy="4402183"/>
+            <wp:effectExtent l="0" t="0" r="0" b="0"/>
+            <wp:docPr id="12" name="Picture 12" descr="Table&#10;&#10;Description automatically generated with low confidence"/>
+            <wp:cNvGraphicFramePr>
+              <a:graphicFrameLocks xmlns:a="http://schemas.openxmlformats.org/drawingml/2006/main" noChangeAspect="1"/>
+            </wp:cNvGraphicFramePr>
+            <a:graphic xmlns:a="http://schemas.openxmlformats.org/drawingml/2006/main">
+              <a:graphicData uri="http://schemas.openxmlformats.org/drawingml/2006/picture">
+                <pic:pic xmlns:pic="http://schemas.openxmlformats.org/drawingml/2006/picture">
+                  <pic:nvPicPr>
+                    <pic:cNvPr id="12" name="Picture 12" descr="Table&#10;&#10;Description automatically generated with low confidence"/>
+                    <pic:cNvPicPr/>
+                  </pic:nvPicPr>
+                  <pic:blipFill>
+                    <a:blip r:embed="rId17"/>
+                    <a:stretch>
+                      <a:fillRect/>
+                    </a:stretch>
+                  </pic:blipFill>
+                  <pic:spPr>
+                    <a:xfrm>
+                      <a:off x="0" y="0"/>
+                      <a:ext cx="2758388" cy="4418329"/>
+                    </a:xfrm>
+                    <a:prstGeom prst="rect">
+                      <a:avLst/>
+                    </a:prstGeom>
+                  </pic:spPr>
+                </pic:pic>
+              </a:graphicData>
+            </a:graphic>
+          </wp:inline>
+        </w:drawing>
+      </w:r>
+      <w:r>
+        <w:rPr>
+          <w:b/>
+          <w:szCs w:val="24"/>
+        </w:rPr>
+        <w:t xml:space="preserve"> </w:t>
+      </w:r>
+      <w:r>
+        <w:rPr>
+          <w:b/>
+          <w:szCs w:val="24"/>
+        </w:rPr>
+        <w:drawing>
+          <wp:inline distT="0" distB="0" distL="0" distR="0" wp14:anchorId="31588896" wp14:editId="2A50BA1F">
+            <wp:extent cx="3042940" cy="4406265"/>
+            <wp:effectExtent l="0" t="0" r="5080" b="0"/>
+            <wp:docPr id="13" name="Picture 13" descr="Table&#10;&#10;Description automatically generated"/>
+            <wp:cNvGraphicFramePr>
+              <a:graphicFrameLocks xmlns:a="http://schemas.openxmlformats.org/drawingml/2006/main" noChangeAspect="1"/>
+            </wp:cNvGraphicFramePr>
+            <a:graphic xmlns:a="http://schemas.openxmlformats.org/drawingml/2006/main">
+              <a:graphicData uri="http://schemas.openxmlformats.org/drawingml/2006/picture">
+                <pic:pic xmlns:pic="http://schemas.openxmlformats.org/drawingml/2006/picture">
+                  <pic:nvPicPr>
+                    <pic:cNvPr id="13" name="Picture 13" descr="Table&#10;&#10;Description automatically generated"/>
+                    <pic:cNvPicPr/>
+                  </pic:nvPicPr>
+                  <pic:blipFill>
+                    <a:blip r:embed="rId18"/>
+                    <a:stretch>
+                      <a:fillRect/>
+                    </a:stretch>
+                  </pic:blipFill>
+                  <pic:spPr>
+                    <a:xfrm>
+                      <a:off x="0" y="0"/>
+                      <a:ext cx="3047305" cy="4412586"/>
+                    </a:xfrm>
+                    <a:prstGeom prst="rect">
+                      <a:avLst/>
+                    </a:prstGeom>
+                  </pic:spPr>
+                </pic:pic>
+              </a:graphicData>
+            </a:graphic>
+          </wp:inline>
+        </w:drawing>
+      </w:r>
+    </w:p>
+    <w:p>
+      <w:pPr>
+        <w:rPr>
+          <w:b/>
+          <w:szCs w:val="24"/>
+        </w:rPr>
+      </w:pPr>
+      <w:r>
+        <w:rPr>
+          <w:b/>
+          <w:szCs w:val="24"/>
+        </w:rPr>
+        <w:lastRenderedPageBreak/>
+        <w:drawing>
+          <wp:inline distT="0" distB="0" distL="0" distR="0" wp14:anchorId="77B1DB6B" wp14:editId="03AD1180">
+            <wp:extent cx="2798431" cy="4630703"/>
+            <wp:effectExtent l="0" t="0" r="2540" b="0"/>
+            <wp:docPr id="14" name="Picture 14" descr="Graphical user interface, application&#10;&#10;Description automatically generated"/>
+            <wp:cNvGraphicFramePr>
+              <a:graphicFrameLocks xmlns:a="http://schemas.openxmlformats.org/drawingml/2006/main" noChangeAspect="1"/>
+            </wp:cNvGraphicFramePr>
+            <a:graphic xmlns:a="http://schemas.openxmlformats.org/drawingml/2006/main">
+              <a:graphicData uri="http://schemas.openxmlformats.org/drawingml/2006/picture">
+                <pic:pic xmlns:pic="http://schemas.openxmlformats.org/drawingml/2006/picture">
+                  <pic:nvPicPr>
+                    <pic:cNvPr id="14" name="Picture 14" descr="Graphical user interface, application&#10;&#10;Description automatically generated"/>
+                    <pic:cNvPicPr/>
+                  </pic:nvPicPr>
+                  <pic:blipFill>
+                    <a:blip r:embed="rId19"/>
+                    <a:stretch>
+                      <a:fillRect/>
+                    </a:stretch>
+                  </pic:blipFill>
+                  <pic:spPr>
+                    <a:xfrm>
+                      <a:off x="0" y="0"/>
+                      <a:ext cx="2815296" cy="4658610"/>
+                    </a:xfrm>
+                    <a:prstGeom prst="rect">
+                      <a:avLst/>
+                    </a:prstGeom>
+                  </pic:spPr>
+                </pic:pic>
+              </a:graphicData>
+            </a:graphic>
+          </wp:inline>
+        </w:drawing>
+      </w:r>
+      <w:r>
+        <w:rPr>
+          <w:b/>
+          <w:szCs w:val="24"/>
+        </w:rPr>
+        <w:drawing>
+          <wp:inline distT="0" distB="0" distL="0" distR="0" wp14:anchorId="585015A1" wp14:editId="50A305D2">
+            <wp:extent cx="2785461" cy="4635281"/>
+            <wp:effectExtent l="0" t="0" r="0" b="0"/>
+            <wp:docPr id="15" name="Picture 15" descr="Graphical user interface, application&#10;&#10;Description automatically generated"/>
+            <wp:cNvGraphicFramePr>
+              <a:graphicFrameLocks xmlns:a="http://schemas.openxmlformats.org/drawingml/2006/main" noChangeAspect="1"/>
+            </wp:cNvGraphicFramePr>
+            <a:graphic xmlns:a="http://schemas.openxmlformats.org/drawingml/2006/main">
+              <a:graphicData uri="http://schemas.openxmlformats.org/drawingml/2006/picture">
+                <pic:pic xmlns:pic="http://schemas.openxmlformats.org/drawingml/2006/picture">
+                  <pic:nvPicPr>
+                    <pic:cNvPr id="15" name="Picture 15" descr="Graphical user interface, application&#10;&#10;Description automatically generated"/>
+                    <pic:cNvPicPr/>
+                  </pic:nvPicPr>
+                  <pic:blipFill>
+                    <a:blip r:embed="rId20"/>
+                    <a:stretch>
+                      <a:fillRect/>
+                    </a:stretch>
+                  </pic:blipFill>
+                  <pic:spPr>
+                    <a:xfrm>
+                      <a:off x="0" y="0"/>
+                      <a:ext cx="2813805" cy="4682447"/>
+                    </a:xfrm>
+                    <a:prstGeom prst="rect">
+                      <a:avLst/>
+                    </a:prstGeom>
+                  </pic:spPr>
+                </pic:pic>
+              </a:graphicData>
+            </a:graphic>
+          </wp:inline>
+        </w:drawing>
+      </w:r>
+    </w:p>
+    <w:p>
+      <w:pPr>
+        <w:rPr>
+          <w:b/>
+          <w:szCs w:val="24"/>
+        </w:rPr>
+      </w:pPr>
+      <w:r>
+        <w:rPr>
+          <w:b/>
+          <w:szCs w:val="24"/>
+        </w:rPr>
+        <w:lastRenderedPageBreak/>
+        <w:drawing>
+          <wp:inline distT="0" distB="0" distL="0" distR="0" wp14:anchorId="293B517F" wp14:editId="09909C4B">
+            <wp:extent cx="2733041" cy="4476206"/>
+            <wp:effectExtent l="0" t="0" r="0" b="635"/>
+            <wp:docPr id="17" name="Picture 17" descr="Graphical user interface, application&#10;&#10;Description automatically generated"/>
+            <wp:cNvGraphicFramePr>
+              <a:graphicFrameLocks xmlns:a="http://schemas.openxmlformats.org/drawingml/2006/main" noChangeAspect="1"/>
+            </wp:cNvGraphicFramePr>
+            <a:graphic xmlns:a="http://schemas.openxmlformats.org/drawingml/2006/main">
+              <a:graphicData uri="http://schemas.openxmlformats.org/drawingml/2006/picture">
+                <pic:pic xmlns:pic="http://schemas.openxmlformats.org/drawingml/2006/picture">
+                  <pic:nvPicPr>
+                    <pic:cNvPr id="17" name="Picture 17" descr="Graphical user interface, application&#10;&#10;Description automatically generated"/>
+                    <pic:cNvPicPr/>
+                  </pic:nvPicPr>
+                  <pic:blipFill>
+                    <a:blip r:embed="rId21"/>
+                    <a:stretch>
+                      <a:fillRect/>
+                    </a:stretch>
+                  </pic:blipFill>
+                  <pic:spPr>
+                    <a:xfrm>
+                      <a:off x="0" y="0"/>
+                      <a:ext cx="2742806" cy="4492199"/>
+                    </a:xfrm>
+                    <a:prstGeom prst="rect">
+                      <a:avLst/>
+                    </a:prstGeom>
+                  </pic:spPr>
+                </pic:pic>
+              </a:graphicData>
+            </a:graphic>
+          </wp:inline>
+        </w:drawing>
+      </w:r>
+      <w:r>
+        <w:rPr>
+          <w:b/>
+          <w:szCs w:val="24"/>
+        </w:rPr>
+        <w:drawing>
+          <wp:inline distT="0" distB="0" distL="0" distR="0" wp14:anchorId="211C174A" wp14:editId="4B83C682">
+            <wp:extent cx="2778520" cy="4481039"/>
+            <wp:effectExtent l="0" t="0" r="3175" b="0"/>
+            <wp:docPr id="18" name="Picture 18" descr="Graphical user interface, application&#10;&#10;Description automatically generated"/>
+            <wp:cNvGraphicFramePr>
+              <a:graphicFrameLocks xmlns:a="http://schemas.openxmlformats.org/drawingml/2006/main" noChangeAspect="1"/>
+            </wp:cNvGraphicFramePr>
+            <a:graphic xmlns:a="http://schemas.openxmlformats.org/drawingml/2006/main">
+              <a:graphicData uri="http://schemas.openxmlformats.org/drawingml/2006/picture">
+                <pic:pic xmlns:pic="http://schemas.openxmlformats.org/drawingml/2006/picture">
+                  <pic:nvPicPr>
+                    <pic:cNvPr id="18" name="Picture 18" descr="Graphical user interface, application&#10;&#10;Description automatically generated"/>
+                    <pic:cNvPicPr/>
+                  </pic:nvPicPr>
+                  <pic:blipFill>
+                    <a:blip r:embed="rId22"/>
+                    <a:stretch>
+                      <a:fillRect/>
+                    </a:stretch>
+                  </pic:blipFill>
+                  <pic:spPr>
+                    <a:xfrm>
+                      <a:off x="0" y="0"/>
+                      <a:ext cx="2801604" cy="4518268"/>
+                    </a:xfrm>
+                    <a:prstGeom prst="rect">
+                      <a:avLst/>
+                    </a:prstGeom>
+                  </pic:spPr>
+                </pic:pic>
+              </a:graphicData>
+            </a:graphic>
+          </wp:inline>
+        </w:drawing>
+      </w:r>
+    </w:p>
+    <w:p>
+      <w:pPr>
+        <w:rPr>
+          <w:b/>
+          <w:szCs w:val="24"/>
+        </w:rPr>
+      </w:pPr>
+      <w:r>
+        <w:rPr>
+          <w:b/>
+          <w:szCs w:val="24"/>
+        </w:rPr>
+        <w:lastRenderedPageBreak/>
+        <w:drawing>
+          <wp:inline distT="0" distB="0" distL="0" distR="0" wp14:anchorId="4D3F46FC" wp14:editId="2B06627D">
+            <wp:extent cx="2743557" cy="4471391"/>
+            <wp:effectExtent l="0" t="0" r="0" b="5715"/>
+            <wp:docPr id="19" name="Picture 19" descr="Graphical user interface, application&#10;&#10;Description automatically generated"/>
+            <wp:cNvGraphicFramePr>
+              <a:graphicFrameLocks xmlns:a="http://schemas.openxmlformats.org/drawingml/2006/main" noChangeAspect="1"/>
+            </wp:cNvGraphicFramePr>
+            <a:graphic xmlns:a="http://schemas.openxmlformats.org/drawingml/2006/main">
+              <a:graphicData uri="http://schemas.openxmlformats.org/drawingml/2006/picture">
+                <pic:pic xmlns:pic="http://schemas.openxmlformats.org/drawingml/2006/picture">
+                  <pic:nvPicPr>
+                    <pic:cNvPr id="19" name="Picture 19" descr="Graphical user interface, application&#10;&#10;Description automatically generated"/>
+                    <pic:cNvPicPr/>
+                  </pic:nvPicPr>
+                  <pic:blipFill>
+                    <a:blip r:embed="rId23"/>
+                    <a:stretch>
+                      <a:fillRect/>
+                    </a:stretch>
+                  </pic:blipFill>
+                  <pic:spPr>
+                    <a:xfrm>
+                      <a:off x="0" y="0"/>
+                      <a:ext cx="2758371" cy="4495534"/>
+                    </a:xfrm>
+                    <a:prstGeom prst="rect">
+                      <a:avLst/>
+                    </a:prstGeom>
+                  </pic:spPr>
+                </pic:pic>
+              </a:graphicData>
+            </a:graphic>
+          </wp:inline>
+        </w:drawing>
+      </w:r>
+      <w:r>
+        <w:rPr>
+          <w:b/>
+          <w:szCs w:val="24"/>
+        </w:rPr>
+        <w:drawing>
+          <wp:inline distT="0" distB="0" distL="0" distR="0" wp14:anchorId="43F21050" wp14:editId="34E6F2BD">
+            <wp:extent cx="2688971" cy="4471269"/>
+            <wp:effectExtent l="0" t="0" r="0" b="5715"/>
+            <wp:docPr id="20" name="Picture 20" descr="Graphical user interface, application&#10;&#10;Description automatically generated"/>
+            <wp:cNvGraphicFramePr>
+              <a:graphicFrameLocks xmlns:a="http://schemas.openxmlformats.org/drawingml/2006/main" noChangeAspect="1"/>
+            </wp:cNvGraphicFramePr>
+            <a:graphic xmlns:a="http://schemas.openxmlformats.org/drawingml/2006/main">
+              <a:graphicData uri="http://schemas.openxmlformats.org/drawingml/2006/picture">
+                <pic:pic xmlns:pic="http://schemas.openxmlformats.org/drawingml/2006/picture">
+                  <pic:nvPicPr>
+                    <pic:cNvPr id="20" name="Picture 20" descr="Graphical user interface, application&#10;&#10;Description automatically generated"/>
+                    <pic:cNvPicPr/>
+                  </pic:nvPicPr>
+                  <pic:blipFill>
+                    <a:blip r:embed="rId24"/>
+                    <a:stretch>
+                      <a:fillRect/>
+                    </a:stretch>
+                  </pic:blipFill>
+                  <pic:spPr>
+                    <a:xfrm>
+                      <a:off x="0" y="0"/>
+                      <a:ext cx="2704904" cy="4497763"/>
+                    </a:xfrm>
+                    <a:prstGeom prst="rect">
+                      <a:avLst/>
+                    </a:prstGeom>
+                  </pic:spPr>
+                </pic:pic>
+              </a:graphicData>
+            </a:graphic>
+          </wp:inline>
+        </w:drawing>
+      </w:r>
+    </w:p>
+    <w:p>
+      <w:pPr>
+        <w:rPr>
+          <w:b/>
+          <w:szCs w:val="24"/>
+        </w:rPr>
+      </w:pPr>
+      <w:r>
+        <w:rPr>
+          <w:b/>
+          <w:szCs w:val="24"/>
+        </w:rPr>
+        <w:lastRenderedPageBreak/>
+        <w:drawing>
+          <wp:inline distT="0" distB="0" distL="0" distR="0" wp14:anchorId="4AB04EAE" wp14:editId="6ABABB2F">
+            <wp:extent cx="2698081" cy="4397829"/>
+            <wp:effectExtent l="0" t="0" r="7620" b="3175"/>
+            <wp:docPr id="21" name="Picture 21" descr="Graphical user interface, application&#10;&#10;Description automatically generated"/>
+            <wp:cNvGraphicFramePr>
+              <a:graphicFrameLocks xmlns:a="http://schemas.openxmlformats.org/drawingml/2006/main" noChangeAspect="1"/>
+            </wp:cNvGraphicFramePr>
+            <a:graphic xmlns:a="http://schemas.openxmlformats.org/drawingml/2006/main">
+              <a:graphicData uri="http://schemas.openxmlformats.org/drawingml/2006/picture">
+                <pic:pic xmlns:pic="http://schemas.openxmlformats.org/drawingml/2006/picture">
+                  <pic:nvPicPr>
+                    <pic:cNvPr id="21" name="Picture 21" descr="Graphical user interface, application&#10;&#10;Description automatically generated"/>
+                    <pic:cNvPicPr/>
+                  </pic:nvPicPr>
+                  <pic:blipFill>
+                    <a:blip r:embed="rId25"/>
+                    <a:stretch>
+                      <a:fillRect/>
+                    </a:stretch>
+                  </pic:blipFill>
+                  <pic:spPr>
+                    <a:xfrm>
+                      <a:off x="0" y="0"/>
+                      <a:ext cx="2716278" cy="4427490"/>
+                    </a:xfrm>
+                    <a:prstGeom prst="rect">
+                      <a:avLst/>
+                    </a:prstGeom>
+                  </pic:spPr>
+                </pic:pic>
+              </a:graphicData>
+            </a:graphic>
+          </wp:inline>
+        </w:drawing>
+      </w:r>
+      <w:r>
+        <w:rPr>
+          <w:b/>
+          <w:szCs w:val="24"/>
+        </w:rPr>
+        <w:drawing>
+          <wp:inline distT="0" distB="0" distL="0" distR="0" wp14:anchorId="3B101B80" wp14:editId="7B1E8A5D">
+            <wp:extent cx="3034937" cy="2078797"/>
+            <wp:effectExtent l="0" t="0" r="0" b="0"/>
+            <wp:docPr id="22" name="Picture 22" descr="Graphical user interface, application&#10;&#10;Description automatically generated"/>
+            <wp:cNvGraphicFramePr>
+              <a:graphicFrameLocks xmlns:a="http://schemas.openxmlformats.org/drawingml/2006/main" noChangeAspect="1"/>
+            </wp:cNvGraphicFramePr>
+            <a:graphic xmlns:a="http://schemas.openxmlformats.org/drawingml/2006/main">
+              <a:graphicData uri="http://schemas.openxmlformats.org/drawingml/2006/picture">
+                <pic:pic xmlns:pic="http://schemas.openxmlformats.org/drawingml/2006/picture">
+                  <pic:nvPicPr>
+                    <pic:cNvPr id="22" name="Picture 22" descr="Graphical user interface, application&#10;&#10;Description automatically generated"/>
+                    <pic:cNvPicPr/>
+                  </pic:nvPicPr>
+                  <pic:blipFill>
+                    <a:blip r:embed="rId26"/>
+                    <a:stretch>
+                      <a:fillRect/>
+                    </a:stretch>
+                  </pic:blipFill>
+                  <pic:spPr>
+                    <a:xfrm>
+                      <a:off x="0" y="0"/>
+                      <a:ext cx="3034937" cy="2078797"/>
+                    </a:xfrm>
+                    <a:prstGeom prst="rect">
+                      <a:avLst/>
+                    </a:prstGeom>
+                  </pic:spPr>
+                </pic:pic>
+              </a:graphicData>
+            </a:graphic>
+          </wp:inline>
+        </w:drawing>
+      </w:r>
+    </w:p>
+    <w:p>
+      <w:pPr>
+        <w:rPr>
+          <w:b/>
+          <w:szCs w:val="24"/>
+        </w:rPr>
+      </w:pPr>
+      <w:r>
+        <w:rPr>
+          <w:b/>
+          <w:szCs w:val="24"/>
+        </w:rPr>
+        <w:t xml:space="preserve">Screenshot (snippet) of </w:t>
+      </w:r>
+      <w:proofErr w:type="spellStart"/>
+      <w:r>
+        <w:rPr>
+          <w:b/>
+          <w:szCs w:val="24"/>
+        </w:rPr>
+        <w:t>Deck.Shuffle</w:t>
+      </w:r>
+      <w:proofErr w:type="spellEnd"/>
+      <w:r>
+        <w:rPr>
+          <w:b/>
+          <w:szCs w:val="24"/>
+        </w:rPr>
+        <w:t>() Using New Players</w:t>
+      </w:r>
+    </w:p>
+    <w:p>
+      <w:pPr>
+        <w:jc w:val="center"/>
+        <w:rPr>
+          <w:b/>
+          <w:szCs w:val="24"/>
+        </w:rPr>
+      </w:pPr>
+      <w:r>
+        <w:rPr>
+          <w:b/>
+          <w:szCs w:val="24"/>
+        </w:rPr>
+        <w:drawing>
+          <wp:inline distT="0" distB="0" distL="0" distR="0" wp14:anchorId="63A4124B" wp14:editId="7FB276E0">
+            <wp:extent cx="2866832" cy="2756263"/>
+            <wp:effectExtent l="0" t="0" r="0" b="6350"/>
+            <wp:docPr id="23" name="Picture 23" descr="Table&#10;&#10;Description automatically generated"/>
+            <wp:cNvGraphicFramePr>
+              <a:graphicFrameLocks xmlns:a="http://schemas.openxmlformats.org/drawingml/2006/main" noChangeAspect="1"/>
+            </wp:cNvGraphicFramePr>
+            <a:graphic xmlns:a="http://schemas.openxmlformats.org/drawingml/2006/main">
+              <a:graphicData uri="http://schemas.openxmlformats.org/drawingml/2006/picture">
+                <pic:pic xmlns:pic="http://schemas.openxmlformats.org/drawingml/2006/picture">
+                  <pic:nvPicPr>
+                    <pic:cNvPr id="23" name="Picture 23" descr="Table&#10;&#10;Description automatically generated"/>
+                    <pic:cNvPicPr/>
+                  </pic:nvPicPr>
+                  <pic:blipFill>
+                    <a:blip r:embed="rId27"/>
+                    <a:stretch>
+                      <a:fillRect/>
+                    </a:stretch>
+                  </pic:blipFill>
+                  <pic:spPr>
+                    <a:xfrm>
+                      <a:off x="0" y="0"/>
+                      <a:ext cx="2876593" cy="2765647"/>
+                    </a:xfrm>
+                    <a:prstGeom prst="rect">
+                      <a:avLst/>
+                    </a:prstGeom>
+                  </pic:spPr>
+                </pic:pic>
+              </a:graphicData>
+            </a:graphic>
+          </wp:inline>
+        </w:drawing>
+      </w:r>
+    </w:p>
+    <w:p>
+      <w:pPr>
+        <w:rPr>
+          <w:b/>
+          <w:szCs w:val="24"/>
+        </w:rPr>
+      </w:pPr>
+    </w:p>
+    <w:p>
+      <w:pPr>
+        <w:rPr>
+          <w:b/>
+          <w:szCs w:val="24"/>
+        </w:rPr>
+      </w:pPr>
+    </w:p>
+    <w:p>
+      <w:pPr>
+        <w:rPr>
+          <w:b/>
+          <w:szCs w:val="24"/>
+        </w:rPr>
+      </w:pPr>
+      <w:r>
+        <w:rPr>
+          <w:b/>
+          <w:szCs w:val="24"/>
+        </w:rPr>
+        <w:lastRenderedPageBreak/>
+        <w:t xml:space="preserve">Screenshot (snippet) of </w:t>
+      </w:r>
+      <w:r>
+        <w:rPr>
+          <w:b/>
+          <w:szCs w:val="24"/>
+        </w:rPr>
+        <w:t>App.java LINES 44 through 76 [Unsuccessful Scoring]</w:t>
+      </w:r>
+    </w:p>
+    <w:p>
+      <w:pPr>
+        <w:jc w:val="center"/>
+        <w:rPr>
+          <w:b/>
+          <w:szCs w:val="24"/>
+        </w:rPr>
+      </w:pPr>
+      <w:r>
+        <w:rPr>
+          <w:b/>
+          <w:szCs w:val="24"/>
+        </w:rPr>
+        <w:drawing>
+          <wp:inline distT="0" distB="0" distL="0" distR="0" wp14:anchorId="5936EFE9" wp14:editId="6500F05A">
+            <wp:extent cx="2926080" cy="2167988"/>
+            <wp:effectExtent l="0" t="0" r="7620" b="3810"/>
+            <wp:docPr id="25" name="Picture 25" descr="Text&#10;&#10;Description automatically generated"/>
+            <wp:cNvGraphicFramePr>
+              <a:graphicFrameLocks xmlns:a="http://schemas.openxmlformats.org/drawingml/2006/main" noChangeAspect="1"/>
+            </wp:cNvGraphicFramePr>
+            <a:graphic xmlns:a="http://schemas.openxmlformats.org/drawingml/2006/main">
+              <a:graphicData uri="http://schemas.openxmlformats.org/drawingml/2006/picture">
+                <pic:pic xmlns:pic="http://schemas.openxmlformats.org/drawingml/2006/picture">
+                  <pic:nvPicPr>
+                    <pic:cNvPr id="25" name="Picture 25" descr="Text&#10;&#10;Description automatically generated"/>
+                    <pic:cNvPicPr/>
+                  </pic:nvPicPr>
+                  <pic:blipFill>
+                    <a:blip r:embed="rId28"/>
+                    <a:stretch>
+                      <a:fillRect/>
+                    </a:stretch>
+                  </pic:blipFill>
+                  <pic:spPr>
+                    <a:xfrm>
+                      <a:off x="0" y="0"/>
+                      <a:ext cx="2944083" cy="2181327"/>
+                    </a:xfrm>
+                    <a:prstGeom prst="rect">
+                      <a:avLst/>
+                    </a:prstGeom>
+                  </pic:spPr>
+                </pic:pic>
+              </a:graphicData>
+            </a:graphic>
+          </wp:inline>
+        </w:drawing>
+      </w:r>
+    </w:p>
+    <w:p>
+      <w:pPr>
+        <w:rPr>
+          <w:b/>
+          <w:szCs w:val="24"/>
+        </w:rPr>
+      </w:pPr>
     </w:p>
     <w:p>
       <w:pPr>
@@ -1315,24 +2502,34 @@
           <w:szCs w:val="24"/>
         </w:rPr>
       </w:pPr>
-      <w:hyperlink r:id="rId7" w:history="1">
+      <w:hyperlink r:id="rId29" w:history="1">
         <w:r>
           <w:rPr>
             <w:rStyle w:val="Hyperlink"/>
             <w:bCs/>
             <w:szCs w:val="24"/>
           </w:rPr>
-          <w:t>https://github.com/aslbuhtig61108/Java-Final-Project---WAR</w:t>
+          <w:t>https://github.com/aslbuhtig61108/Java-Final-Project---</w:t>
+        </w:r>
+        <w:proofErr w:type="spellStart"/>
+        <w:r>
+          <w:rPr>
+            <w:rStyle w:val="Hyperlink"/>
+            <w:bCs/>
+            <w:szCs w:val="24"/>
+          </w:rPr>
+          <w:t>WAR</w:t>
         </w:r>
       </w:hyperlink>
+      <w:proofErr w:type="spellEnd"/>
     </w:p>
     <w:sectPr>
-      <w:headerReference w:type="even" r:id="rId8"/>
-      <w:headerReference w:type="default" r:id="rId9"/>
-      <w:footerReference w:type="even" r:id="rId10"/>
-      <w:footerReference w:type="default" r:id="rId11"/>
-      <w:headerReference w:type="first" r:id="rId12"/>
-      <w:footerReference w:type="first" r:id="rId13"/>
+      <w:headerReference w:type="even" r:id="rId30"/>
+      <w:headerReference w:type="default" r:id="rId31"/>
+      <w:footerReference w:type="even" r:id="rId32"/>
+      <w:footerReference w:type="default" r:id="rId33"/>
+      <w:headerReference w:type="first" r:id="rId34"/>
+      <w:footerReference w:type="first" r:id="rId35"/>
       <w:pgSz w:w="12240" w:h="15840"/>
       <w:pgMar w:top="1440" w:right="1440" w:bottom="1440" w:left="1440" w:header="720" w:footer="720" w:gutter="0"/>
       <w:cols w:space="720"/>

</xml_diff>